<commit_message>
Latest Embassy request for more HW.
</commit_message>
<xml_diff>
--- a/admin/embassy_application_form.docx
+++ b/admin/embassy_application_form.docx
@@ -332,16 +332,16 @@
       </w:pPr>
       <w:r>
         <w:rPr/>
-        <w:t>RAM: 144GB</w:t>
-      </w:r>
-    </w:p>
-    <w:p>
-      <w:pPr>
-        <w:pStyle w:val="style0"/>
-      </w:pPr>
-      <w:r>
-        <w:rPr/>
-        <w:t xml:space="preserve">CPU: </w:t>
+        <w:t>RAM: 32GB</w:t>
+      </w:r>
+    </w:p>
+    <w:p>
+      <w:pPr>
+        <w:pStyle w:val="style0"/>
+      </w:pPr>
+      <w:r>
+        <w:rPr/>
+        <w:t>CPU: 10Ghz</w:t>
       </w:r>
     </w:p>
     <w:p>
@@ -522,7 +522,7 @@
       <w:pgNumType w:fmt="decimal"/>
       <w:formProt w:val="false"/>
       <w:textDirection w:val="lrTb"/>
-      <w:docGrid w:charSpace="12288" w:linePitch="280" w:type="default"/>
+      <w:docGrid w:charSpace="16384" w:linePitch="300" w:type="default"/>
     </w:sectPr>
   </w:body>
 </w:document>
@@ -843,16 +843,12 @@
       <w:keepNext/>
       <w:keepLines/>
       <w:widowControl w:val="false"/>
-      <w:numPr>
-        <w:ilvl w:val="0"/>
-        <w:numId w:val="1"/>
-      </w:numPr>
       <w:tabs>
         <w:tab w:leader="none" w:pos="709" w:val="left"/>
       </w:tabs>
       <w:suppressAutoHyphens w:val="true"/>
       <w:spacing w:after="0" w:before="200" w:line="100" w:lineRule="atLeast"/>
-      <w:outlineLvl w:val="0"/>
+      <w:ind w:hanging="0" w:left="0" w:right="0"/>
     </w:pPr>
     <w:rPr>
       <w:rFonts w:ascii="Trebuchet MS" w:cs="Trebuchet MS" w:eastAsia="Trebuchet MS" w:hAnsi="Trebuchet MS"/>

</xml_diff>